<commit_message>
what is DevOps and Docker
</commit_message>
<xml_diff>
--- a/What is Docker and what is it used for.docx
+++ b/What is Docker and what is it used for.docx
@@ -540,6 +540,262 @@
           <w:lang w:val="en-US"/>
         </w:rPr>
       </w:pPr>
+    </w:p>
+    <w:p>
+      <w:pPr>
+        <w:pStyle w:val="Nadpis2"/>
+        <w:rPr>
+          <w:lang w:val="en-US"/>
+        </w:rPr>
+      </w:pPr>
+      <w:r>
+        <w:rPr>
+          <w:lang w:val="en-US"/>
+        </w:rPr>
+        <w:t xml:space="preserve">   What is DevOps and its tools</w:t>
+      </w:r>
+    </w:p>
+    <w:p>
+      <w:pPr>
+        <w:rPr>
+          <w:lang w:val="en-US"/>
+        </w:rPr>
+      </w:pPr>
+      <w:r>
+        <w:rPr>
+          <w:lang w:val="en-US"/>
+        </w:rPr>
+        <w:t>DevOps is a collaboration between development and operation teams which enables continuous delivery of applications and services to our end users.</w:t>
+      </w:r>
+    </w:p>
+    <w:p>
+      <w:pPr>
+        <w:rPr>
+          <w:lang w:val="en-US"/>
+        </w:rPr>
+      </w:pPr>
+      <w:r>
+        <w:rPr>
+          <w:noProof/>
+          <w:lang w:val="en-US"/>
+        </w:rPr>
+        <w:drawing>
+          <wp:inline distT="0" distB="0" distL="0" distR="0" wp14:anchorId="76200B73" wp14:editId="0AFE85FA">
+            <wp:extent cx="4737100" cy="2590800"/>
+            <wp:effectExtent l="0" t="0" r="0" b="0"/>
+            <wp:docPr id="1" name="Obrázok 1"/>
+            <wp:cNvGraphicFramePr>
+              <a:graphicFrameLocks xmlns:a="http://schemas.openxmlformats.org/drawingml/2006/main" noChangeAspect="1"/>
+            </wp:cNvGraphicFramePr>
+            <a:graphic xmlns:a="http://schemas.openxmlformats.org/drawingml/2006/main">
+              <a:graphicData uri="http://schemas.openxmlformats.org/drawingml/2006/picture">
+                <pic:pic xmlns:pic="http://schemas.openxmlformats.org/drawingml/2006/picture">
+                  <pic:nvPicPr>
+                    <pic:cNvPr id="1" name="Obrázok 1"/>
+                    <pic:cNvPicPr/>
+                  </pic:nvPicPr>
+                  <pic:blipFill>
+                    <a:blip r:embed="rId4">
+                      <a:extLst>
+                        <a:ext uri="{28A0092B-C50C-407E-A947-70E740481C1C}">
+                          <a14:useLocalDpi xmlns:a14="http://schemas.microsoft.com/office/drawing/2010/main" val="0"/>
+                        </a:ext>
+                      </a:extLst>
+                    </a:blip>
+                    <a:stretch>
+                      <a:fillRect/>
+                    </a:stretch>
+                  </pic:blipFill>
+                  <pic:spPr>
+                    <a:xfrm>
+                      <a:off x="0" y="0"/>
+                      <a:ext cx="4737100" cy="2590800"/>
+                    </a:xfrm>
+                    <a:prstGeom prst="rect">
+                      <a:avLst/>
+                    </a:prstGeom>
+                  </pic:spPr>
+                </pic:pic>
+              </a:graphicData>
+            </a:graphic>
+          </wp:inline>
+        </w:drawing>
+      </w:r>
+    </w:p>
+    <w:p>
+      <w:pPr>
+        <w:rPr>
+          <w:lang w:val="en-US"/>
+        </w:rPr>
+      </w:pPr>
+    </w:p>
+    <w:p>
+      <w:pPr>
+        <w:rPr>
+          <w:lang w:val="en-US"/>
+        </w:rPr>
+      </w:pPr>
+      <w:r>
+        <w:rPr>
+          <w:noProof/>
+          <w:lang w:val="en-US"/>
+        </w:rPr>
+        <w:lastRenderedPageBreak/>
+        <w:drawing>
+          <wp:inline distT="0" distB="0" distL="0" distR="0" wp14:anchorId="5F32F406" wp14:editId="622DAB6F">
+            <wp:extent cx="3898900" cy="2832100"/>
+            <wp:effectExtent l="0" t="0" r="0" b="0"/>
+            <wp:docPr id="2" name="Obrázok 2"/>
+            <wp:cNvGraphicFramePr>
+              <a:graphicFrameLocks xmlns:a="http://schemas.openxmlformats.org/drawingml/2006/main" noChangeAspect="1"/>
+            </wp:cNvGraphicFramePr>
+            <a:graphic xmlns:a="http://schemas.openxmlformats.org/drawingml/2006/main">
+              <a:graphicData uri="http://schemas.openxmlformats.org/drawingml/2006/picture">
+                <pic:pic xmlns:pic="http://schemas.openxmlformats.org/drawingml/2006/picture">
+                  <pic:nvPicPr>
+                    <pic:cNvPr id="2" name="Obrázok 2"/>
+                    <pic:cNvPicPr/>
+                  </pic:nvPicPr>
+                  <pic:blipFill>
+                    <a:blip r:embed="rId5">
+                      <a:extLst>
+                        <a:ext uri="{28A0092B-C50C-407E-A947-70E740481C1C}">
+                          <a14:useLocalDpi xmlns:a14="http://schemas.microsoft.com/office/drawing/2010/main" val="0"/>
+                        </a:ext>
+                      </a:extLst>
+                    </a:blip>
+                    <a:stretch>
+                      <a:fillRect/>
+                    </a:stretch>
+                  </pic:blipFill>
+                  <pic:spPr>
+                    <a:xfrm>
+                      <a:off x="0" y="0"/>
+                      <a:ext cx="3898900" cy="2832100"/>
+                    </a:xfrm>
+                    <a:prstGeom prst="rect">
+                      <a:avLst/>
+                    </a:prstGeom>
+                  </pic:spPr>
+                </pic:pic>
+              </a:graphicData>
+            </a:graphic>
+          </wp:inline>
+        </w:drawing>
+      </w:r>
+    </w:p>
+    <w:p>
+      <w:pPr>
+        <w:rPr>
+          <w:lang w:val="en-US"/>
+        </w:rPr>
+      </w:pPr>
+    </w:p>
+    <w:p>
+      <w:pPr>
+        <w:rPr>
+          <w:lang w:val="en-US"/>
+        </w:rPr>
+      </w:pPr>
+      <w:r>
+        <w:rPr>
+          <w:lang w:val="en-US"/>
+        </w:rPr>
+        <w:t xml:space="preserve">For planning and </w:t>
+      </w:r>
+      <w:proofErr w:type="gramStart"/>
+      <w:r>
+        <w:rPr>
+          <w:lang w:val="en-US"/>
+        </w:rPr>
+        <w:t>Codebase</w:t>
+      </w:r>
+      <w:proofErr w:type="gramEnd"/>
+      <w:r>
+        <w:rPr>
+          <w:lang w:val="en-US"/>
+        </w:rPr>
+        <w:t xml:space="preserve"> we use tools like Jira &amp; Git.</w:t>
+      </w:r>
+    </w:p>
+    <w:p>
+      <w:pPr>
+        <w:rPr>
+          <w:lang w:val="en-US"/>
+        </w:rPr>
+      </w:pPr>
+      <w:r>
+        <w:rPr>
+          <w:lang w:val="en-US"/>
+        </w:rPr>
+        <w:t>For Building we use Maven and Gradle</w:t>
+      </w:r>
+    </w:p>
+    <w:p>
+      <w:pPr>
+        <w:rPr>
+          <w:lang w:val="en-US"/>
+        </w:rPr>
+      </w:pPr>
+      <w:r>
+        <w:rPr>
+          <w:lang w:val="en-US"/>
+        </w:rPr>
+        <w:t>Testing Selenium</w:t>
+      </w:r>
+    </w:p>
+    <w:p>
+      <w:pPr>
+        <w:rPr>
+          <w:lang w:val="en-US"/>
+        </w:rPr>
+      </w:pPr>
+      <w:r>
+        <w:rPr>
+          <w:lang w:val="en-US"/>
+        </w:rPr>
+        <w:t>Deploy and operation Docker &amp; Chef</w:t>
+      </w:r>
+    </w:p>
+    <w:p>
+      <w:pPr>
+        <w:rPr>
+          <w:lang w:val="en-US"/>
+        </w:rPr>
+      </w:pPr>
+      <w:r>
+        <w:rPr>
+          <w:lang w:val="en-US"/>
+        </w:rPr>
+        <w:t>Monitor -&gt; Nagios</w:t>
+      </w:r>
+    </w:p>
+    <w:p>
+      <w:pPr>
+        <w:pStyle w:val="Nadpis2"/>
+        <w:rPr>
+          <w:lang w:val="en-US"/>
+        </w:rPr>
+      </w:pPr>
+      <w:r>
+        <w:rPr>
+          <w:lang w:val="en-US"/>
+        </w:rPr>
+        <w:t>What is Docker?</w:t>
+      </w:r>
+    </w:p>
+    <w:p>
+      <w:pPr>
+        <w:rPr>
+          <w:lang w:val="en-US"/>
+        </w:rPr>
+      </w:pPr>
+      <w:r>
+        <w:rPr>
+          <w:lang w:val="en-US"/>
+        </w:rPr>
+        <w:t>Docker is a tool which is used to automate the deployment of applications in lightweight containers so that applications can work efficiently in different environments.</w:t>
+      </w:r>
     </w:p>
     <w:sectPr>
       <w:pgSz w:w="11906" w:h="16838"/>
@@ -967,6 +1223,28 @@
       <w:szCs w:val="32"/>
     </w:rPr>
   </w:style>
+  <w:style w:type="paragraph" w:styleId="Nadpis2">
+    <w:name w:val="heading 2"/>
+    <w:basedOn w:val="Normlny"/>
+    <w:next w:val="Normlny"/>
+    <w:link w:val="Nadpis2Char"/>
+    <w:uiPriority w:val="9"/>
+    <w:unhideWhenUsed/>
+    <w:qFormat/>
+    <w:rsid w:val="000E5761"/>
+    <w:pPr>
+      <w:keepNext/>
+      <w:keepLines/>
+      <w:spacing w:before="40"/>
+      <w:outlineLvl w:val="1"/>
+    </w:pPr>
+    <w:rPr>
+      <w:rFonts w:asciiTheme="majorHAnsi" w:eastAsiaTheme="majorEastAsia" w:hAnsiTheme="majorHAnsi" w:cstheme="majorBidi"/>
+      <w:color w:val="2F5496" w:themeColor="accent1" w:themeShade="BF"/>
+      <w:sz w:val="26"/>
+      <w:szCs w:val="26"/>
+    </w:rPr>
+  </w:style>
   <w:style w:type="character" w:default="1" w:styleId="Predvolenpsmoodseku">
     <w:name w:val="Default Paragraph Font"/>
     <w:uiPriority w:val="1"/>
@@ -1022,6 +1300,19 @@
         <w:insideV w:val="single" w:sz="4" w:space="0" w:color="auto"/>
       </w:tblBorders>
     </w:tblPr>
+  </w:style>
+  <w:style w:type="character" w:customStyle="1" w:styleId="Nadpis2Char">
+    <w:name w:val="Nadpis 2 Char"/>
+    <w:basedOn w:val="Predvolenpsmoodseku"/>
+    <w:link w:val="Nadpis2"/>
+    <w:uiPriority w:val="9"/>
+    <w:rsid w:val="000E5761"/>
+    <w:rPr>
+      <w:rFonts w:asciiTheme="majorHAnsi" w:eastAsiaTheme="majorEastAsia" w:hAnsiTheme="majorHAnsi" w:cstheme="majorBidi"/>
+      <w:color w:val="2F5496" w:themeColor="accent1" w:themeShade="BF"/>
+      <w:sz w:val="26"/>
+      <w:szCs w:val="26"/>
+    </w:rPr>
   </w:style>
 </w:styles>
 </file>

</xml_diff>

<commit_message>
:sparkles: calculator in Ruby
</commit_message>
<xml_diff>
--- a/What is Docker and what is it used for.docx
+++ b/What is Docker and what is it used for.docx
@@ -701,7 +701,21 @@
         <w:rPr>
           <w:lang w:val="en-US"/>
         </w:rPr>
-        <w:t>For planning and Codebase we use tools like Jira &amp; Git.</w:t>
+        <w:t xml:space="preserve">For planning and </w:t>
+      </w:r>
+      <w:proofErr w:type="gramStart"/>
+      <w:r>
+        <w:rPr>
+          <w:lang w:val="en-US"/>
+        </w:rPr>
+        <w:t>Codebase</w:t>
+      </w:r>
+      <w:proofErr w:type="gramEnd"/>
+      <w:r>
+        <w:rPr>
+          <w:lang w:val="en-US"/>
+        </w:rPr>
+        <w:t xml:space="preserve"> we use tools like Jira &amp; Git.</w:t>
       </w:r>
     </w:p>
     <w:p>
@@ -1005,7 +1019,21 @@
         <w:rPr>
           <w:lang w:val="en-US"/>
         </w:rPr>
-        <w:t>Then the server checks the client request and interacts with the operating system in order to create or manage containers.</w:t>
+        <w:t xml:space="preserve">Then the server checks the client request and interacts with the operating system </w:t>
+      </w:r>
+      <w:proofErr w:type="gramStart"/>
+      <w:r>
+        <w:rPr>
+          <w:lang w:val="en-US"/>
+        </w:rPr>
+        <w:t>in order to</w:t>
+      </w:r>
+      <w:proofErr w:type="gramEnd"/>
+      <w:r>
+        <w:rPr>
+          <w:lang w:val="en-US"/>
+        </w:rPr>
+        <w:t xml:space="preserve"> create or manage containers.</w:t>
       </w:r>
     </w:p>
     <w:p>
@@ -1109,19 +1137,194 @@
       </w:r>
     </w:p>
     <w:p>
-      <w:r>
-        <w:t>Docker Image is a template with instructions, which i sused for creating Docker containers</w:t>
-      </w:r>
+      <w:proofErr w:type="spellStart"/>
+      <w:r>
+        <w:t>Docker</w:t>
+      </w:r>
+      <w:proofErr w:type="spellEnd"/>
+      <w:r>
+        <w:t xml:space="preserve"> Image </w:t>
+      </w:r>
+      <w:proofErr w:type="spellStart"/>
+      <w:r>
+        <w:t>is</w:t>
+      </w:r>
+      <w:proofErr w:type="spellEnd"/>
+      <w:r>
+        <w:t xml:space="preserve"> a </w:t>
+      </w:r>
+      <w:proofErr w:type="spellStart"/>
+      <w:r>
+        <w:t>template</w:t>
+      </w:r>
+      <w:proofErr w:type="spellEnd"/>
+      <w:r>
+        <w:t xml:space="preserve"> </w:t>
+      </w:r>
+      <w:proofErr w:type="spellStart"/>
+      <w:r>
+        <w:t>with</w:t>
+      </w:r>
+      <w:proofErr w:type="spellEnd"/>
+      <w:r>
+        <w:t xml:space="preserve"> </w:t>
+      </w:r>
+      <w:proofErr w:type="spellStart"/>
+      <w:r>
+        <w:t>instructions</w:t>
+      </w:r>
+      <w:proofErr w:type="spellEnd"/>
+      <w:r>
+        <w:t xml:space="preserve">, </w:t>
+      </w:r>
+      <w:proofErr w:type="spellStart"/>
+      <w:r>
+        <w:t>which</w:t>
+      </w:r>
+      <w:proofErr w:type="spellEnd"/>
+      <w:r>
+        <w:t xml:space="preserve"> i sused </w:t>
+      </w:r>
+      <w:proofErr w:type="spellStart"/>
+      <w:r>
+        <w:t>for</w:t>
+      </w:r>
+      <w:proofErr w:type="spellEnd"/>
+      <w:r>
+        <w:t xml:space="preserve"> </w:t>
+      </w:r>
+      <w:proofErr w:type="spellStart"/>
+      <w:r>
+        <w:t>creating</w:t>
+      </w:r>
+      <w:proofErr w:type="spellEnd"/>
+      <w:r>
+        <w:t xml:space="preserve"> </w:t>
+      </w:r>
+      <w:proofErr w:type="spellStart"/>
+      <w:r>
+        <w:t>Docker</w:t>
+      </w:r>
+      <w:proofErr w:type="spellEnd"/>
+      <w:r>
+        <w:t xml:space="preserve"> </w:t>
+      </w:r>
+      <w:proofErr w:type="spellStart"/>
+      <w:r>
+        <w:t>containers</w:t>
+      </w:r>
+      <w:proofErr w:type="spellEnd"/>
     </w:p>
     <w:p/>
     <w:p>
       <w:r>
-        <w:t>A Docker image is built using a file called Docker File.</w:t>
-      </w:r>
-    </w:p>
-    <w:p>
-      <w:r>
-        <w:t>Docker Image is stored in a Docker Hub or repository.</w:t>
+        <w:t>A </w:t>
+      </w:r>
+      <w:proofErr w:type="spellStart"/>
+      <w:r>
+        <w:t>Docker</w:t>
+      </w:r>
+      <w:proofErr w:type="spellEnd"/>
+      <w:r>
+        <w:t xml:space="preserve"> image </w:t>
+      </w:r>
+      <w:proofErr w:type="spellStart"/>
+      <w:r>
+        <w:t>is</w:t>
+      </w:r>
+      <w:proofErr w:type="spellEnd"/>
+      <w:r>
+        <w:t xml:space="preserve"> </w:t>
+      </w:r>
+      <w:proofErr w:type="spellStart"/>
+      <w:r>
+        <w:t>built</w:t>
+      </w:r>
+      <w:proofErr w:type="spellEnd"/>
+      <w:r>
+        <w:t xml:space="preserve"> </w:t>
+      </w:r>
+      <w:proofErr w:type="spellStart"/>
+      <w:r>
+        <w:t>using</w:t>
+      </w:r>
+      <w:proofErr w:type="spellEnd"/>
+      <w:r>
+        <w:t xml:space="preserve"> a </w:t>
+      </w:r>
+      <w:proofErr w:type="spellStart"/>
+      <w:r>
+        <w:t>file</w:t>
+      </w:r>
+      <w:proofErr w:type="spellEnd"/>
+      <w:r>
+        <w:t xml:space="preserve"> </w:t>
+      </w:r>
+      <w:proofErr w:type="spellStart"/>
+      <w:r>
+        <w:t>called</w:t>
+      </w:r>
+      <w:proofErr w:type="spellEnd"/>
+      <w:r>
+        <w:t xml:space="preserve"> </w:t>
+      </w:r>
+      <w:proofErr w:type="spellStart"/>
+      <w:r>
+        <w:t>Docker</w:t>
+      </w:r>
+      <w:proofErr w:type="spellEnd"/>
+      <w:r>
+        <w:t xml:space="preserve"> </w:t>
+      </w:r>
+      <w:proofErr w:type="spellStart"/>
+      <w:r>
+        <w:t>File</w:t>
+      </w:r>
+      <w:proofErr w:type="spellEnd"/>
+      <w:r>
+        <w:t>.</w:t>
+      </w:r>
+    </w:p>
+    <w:p>
+      <w:proofErr w:type="spellStart"/>
+      <w:r>
+        <w:t>Docker</w:t>
+      </w:r>
+      <w:proofErr w:type="spellEnd"/>
+      <w:r>
+        <w:t xml:space="preserve"> Image </w:t>
+      </w:r>
+      <w:proofErr w:type="spellStart"/>
+      <w:r>
+        <w:t>is</w:t>
+      </w:r>
+      <w:proofErr w:type="spellEnd"/>
+      <w:r>
+        <w:t xml:space="preserve"> </w:t>
+      </w:r>
+      <w:proofErr w:type="spellStart"/>
+      <w:r>
+        <w:t>stored</w:t>
+      </w:r>
+      <w:proofErr w:type="spellEnd"/>
+      <w:r>
+        <w:t xml:space="preserve"> in a </w:t>
+      </w:r>
+      <w:proofErr w:type="spellStart"/>
+      <w:r>
+        <w:t>Docker</w:t>
+      </w:r>
+      <w:proofErr w:type="spellEnd"/>
+      <w:r>
+        <w:t xml:space="preserve"> Hub or </w:t>
+      </w:r>
+      <w:proofErr w:type="spellStart"/>
+      <w:r>
+        <w:t>repository</w:t>
+      </w:r>
+      <w:proofErr w:type="spellEnd"/>
+      <w:r>
+        <w:t>.</w:t>
       </w:r>
     </w:p>
     <w:p>
@@ -1224,58 +1427,843 @@
     </w:p>
     <w:p/>
     <w:p>
-      <w:r>
-        <w:t>Docker Container is a standalone,executable software package which includes applications and their dependencies.</w:t>
-      </w:r>
-    </w:p>
-    <w:p>
-      <w:r>
-        <w:t>Numerous Docker Containers run on the same infrastructure and share operating system with its other containers.</w:t>
+      <w:proofErr w:type="spellStart"/>
+      <w:r>
+        <w:t>Docker</w:t>
+      </w:r>
+      <w:proofErr w:type="spellEnd"/>
+      <w:r>
+        <w:t xml:space="preserve"> </w:t>
+      </w:r>
+      <w:proofErr w:type="spellStart"/>
+      <w:r>
+        <w:t>Container</w:t>
+      </w:r>
+      <w:proofErr w:type="spellEnd"/>
+      <w:r>
+        <w:t xml:space="preserve"> </w:t>
+      </w:r>
+      <w:proofErr w:type="spellStart"/>
+      <w:r>
+        <w:t>is</w:t>
+      </w:r>
+      <w:proofErr w:type="spellEnd"/>
+      <w:r>
+        <w:t xml:space="preserve"> a </w:t>
+      </w:r>
+      <w:proofErr w:type="spellStart"/>
+      <w:r>
+        <w:t>standalone,executable</w:t>
+      </w:r>
+      <w:proofErr w:type="spellEnd"/>
+      <w:r>
+        <w:t xml:space="preserve"> software </w:t>
+      </w:r>
+      <w:proofErr w:type="spellStart"/>
+      <w:r>
+        <w:t>package</w:t>
+      </w:r>
+      <w:proofErr w:type="spellEnd"/>
+      <w:r>
+        <w:t xml:space="preserve"> </w:t>
+      </w:r>
+      <w:proofErr w:type="spellStart"/>
+      <w:r>
+        <w:t>which</w:t>
+      </w:r>
+      <w:proofErr w:type="spellEnd"/>
+      <w:r>
+        <w:t xml:space="preserve"> </w:t>
+      </w:r>
+      <w:proofErr w:type="spellStart"/>
+      <w:r>
+        <w:t>includes</w:t>
+      </w:r>
+      <w:proofErr w:type="spellEnd"/>
+      <w:r>
+        <w:t xml:space="preserve"> </w:t>
+      </w:r>
+      <w:proofErr w:type="spellStart"/>
+      <w:r>
+        <w:t>applications</w:t>
+      </w:r>
+      <w:proofErr w:type="spellEnd"/>
+      <w:r>
+        <w:t xml:space="preserve"> and </w:t>
+      </w:r>
+      <w:proofErr w:type="spellStart"/>
+      <w:r>
+        <w:t>their</w:t>
+      </w:r>
+      <w:proofErr w:type="spellEnd"/>
+      <w:r>
+        <w:t xml:space="preserve"> </w:t>
+      </w:r>
+      <w:proofErr w:type="spellStart"/>
+      <w:r>
+        <w:t>dependencies</w:t>
+      </w:r>
+      <w:proofErr w:type="spellEnd"/>
+      <w:r>
+        <w:t>.</w:t>
+      </w:r>
+    </w:p>
+    <w:p>
+      <w:proofErr w:type="spellStart"/>
+      <w:r>
+        <w:t>Numerous</w:t>
+      </w:r>
+      <w:proofErr w:type="spellEnd"/>
+      <w:r>
+        <w:t xml:space="preserve"> </w:t>
+      </w:r>
+      <w:proofErr w:type="spellStart"/>
+      <w:r>
+        <w:t>Docker</w:t>
+      </w:r>
+      <w:proofErr w:type="spellEnd"/>
+      <w:r>
+        <w:t xml:space="preserve"> </w:t>
+      </w:r>
+      <w:proofErr w:type="spellStart"/>
+      <w:r>
+        <w:t>Containers</w:t>
+      </w:r>
+      <w:proofErr w:type="spellEnd"/>
+      <w:r>
+        <w:t xml:space="preserve"> run on </w:t>
+      </w:r>
+      <w:proofErr w:type="spellStart"/>
+      <w:r>
+        <w:t>the</w:t>
+      </w:r>
+      <w:proofErr w:type="spellEnd"/>
+      <w:r>
+        <w:t xml:space="preserve"> </w:t>
+      </w:r>
+      <w:proofErr w:type="spellStart"/>
+      <w:r>
+        <w:t>same</w:t>
+      </w:r>
+      <w:proofErr w:type="spellEnd"/>
+      <w:r>
+        <w:t xml:space="preserve"> </w:t>
+      </w:r>
+      <w:proofErr w:type="spellStart"/>
+      <w:r>
+        <w:t>infrastructure</w:t>
+      </w:r>
+      <w:proofErr w:type="spellEnd"/>
+      <w:r>
+        <w:t xml:space="preserve"> and </w:t>
+      </w:r>
+      <w:proofErr w:type="spellStart"/>
+      <w:r>
+        <w:t>share</w:t>
+      </w:r>
+      <w:proofErr w:type="spellEnd"/>
+      <w:r>
+        <w:t xml:space="preserve"> </w:t>
+      </w:r>
+      <w:proofErr w:type="spellStart"/>
+      <w:r>
+        <w:t>operating</w:t>
+      </w:r>
+      <w:proofErr w:type="spellEnd"/>
+      <w:r>
+        <w:t xml:space="preserve"> </w:t>
+      </w:r>
+      <w:proofErr w:type="spellStart"/>
+      <w:r>
+        <w:t>system</w:t>
+      </w:r>
+      <w:proofErr w:type="spellEnd"/>
+      <w:r>
+        <w:t xml:space="preserve"> </w:t>
+      </w:r>
+      <w:proofErr w:type="spellStart"/>
+      <w:r>
+        <w:t>with</w:t>
+      </w:r>
+      <w:proofErr w:type="spellEnd"/>
+      <w:r>
+        <w:t xml:space="preserve"> </w:t>
+      </w:r>
+      <w:proofErr w:type="spellStart"/>
+      <w:r>
+        <w:t>its</w:t>
+      </w:r>
+      <w:proofErr w:type="spellEnd"/>
+      <w:r>
+        <w:t xml:space="preserve"> </w:t>
+      </w:r>
+      <w:proofErr w:type="spellStart"/>
+      <w:r>
+        <w:t>other</w:t>
+      </w:r>
+      <w:proofErr w:type="spellEnd"/>
+      <w:r>
+        <w:t xml:space="preserve"> </w:t>
+      </w:r>
+      <w:proofErr w:type="spellStart"/>
+      <w:r>
+        <w:t>containers</w:t>
+      </w:r>
+      <w:proofErr w:type="spellEnd"/>
+      <w:r>
+        <w:t>.</w:t>
       </w:r>
     </w:p>
     <w:p/>
     <w:p>
-      <w:r>
-        <w:t>Each application runs in isolation.</w:t>
+      <w:proofErr w:type="spellStart"/>
+      <w:r>
+        <w:t>Each</w:t>
+      </w:r>
+      <w:proofErr w:type="spellEnd"/>
+      <w:r>
+        <w:t xml:space="preserve"> </w:t>
+      </w:r>
+      <w:proofErr w:type="spellStart"/>
+      <w:r>
+        <w:t>application</w:t>
+      </w:r>
+      <w:proofErr w:type="spellEnd"/>
+      <w:r>
+        <w:t xml:space="preserve"> </w:t>
+      </w:r>
+      <w:proofErr w:type="spellStart"/>
+      <w:r>
+        <w:t>runs</w:t>
+      </w:r>
+      <w:proofErr w:type="spellEnd"/>
+      <w:r>
+        <w:t xml:space="preserve"> in </w:t>
+      </w:r>
+      <w:proofErr w:type="spellStart"/>
+      <w:r>
+        <w:t>isolation</w:t>
+      </w:r>
+      <w:proofErr w:type="spellEnd"/>
+      <w:r>
+        <w:t>.</w:t>
       </w:r>
     </w:p>
     <w:p/>
     <w:p>
-      <w:r>
-        <w:t>Docker Registry is an open source server-side service used for hosting and distributing images.</w:t>
-      </w:r>
-    </w:p>
-    <w:p>
-      <w:r>
-        <w:t>Docker also has its own default registry called Docker Hub.</w:t>
-      </w:r>
-    </w:p>
-    <w:p>
-      <w:r>
-        <w:t xml:space="preserve">Images can be stored either in public or private repositories </w:t>
+      <w:proofErr w:type="spellStart"/>
+      <w:r>
+        <w:t>Docker</w:t>
+      </w:r>
+      <w:proofErr w:type="spellEnd"/>
+      <w:r>
+        <w:t xml:space="preserve"> </w:t>
+      </w:r>
+      <w:proofErr w:type="spellStart"/>
+      <w:r>
+        <w:t>Registry</w:t>
+      </w:r>
+      <w:proofErr w:type="spellEnd"/>
+      <w:r>
+        <w:t xml:space="preserve"> </w:t>
+      </w:r>
+      <w:proofErr w:type="spellStart"/>
+      <w:r>
+        <w:t>is</w:t>
+      </w:r>
+      <w:proofErr w:type="spellEnd"/>
+      <w:r>
+        <w:t xml:space="preserve"> </w:t>
+      </w:r>
+      <w:proofErr w:type="spellStart"/>
+      <w:r>
+        <w:t>an</w:t>
+      </w:r>
+      <w:proofErr w:type="spellEnd"/>
+      <w:r>
+        <w:t xml:space="preserve"> </w:t>
+      </w:r>
+      <w:proofErr w:type="spellStart"/>
+      <w:r>
+        <w:t>open</w:t>
+      </w:r>
+      <w:proofErr w:type="spellEnd"/>
+      <w:r>
+        <w:t xml:space="preserve"> </w:t>
+      </w:r>
+      <w:proofErr w:type="spellStart"/>
+      <w:r>
+        <w:t>source</w:t>
+      </w:r>
+      <w:proofErr w:type="spellEnd"/>
+      <w:r>
+        <w:t xml:space="preserve"> server-</w:t>
+      </w:r>
+      <w:proofErr w:type="spellStart"/>
+      <w:r>
+        <w:t>side</w:t>
+      </w:r>
+      <w:proofErr w:type="spellEnd"/>
+      <w:r>
+        <w:t xml:space="preserve"> </w:t>
+      </w:r>
+      <w:proofErr w:type="spellStart"/>
+      <w:r>
+        <w:t>service</w:t>
+      </w:r>
+      <w:proofErr w:type="spellEnd"/>
+      <w:r>
+        <w:t xml:space="preserve"> </w:t>
+      </w:r>
+      <w:proofErr w:type="spellStart"/>
+      <w:r>
+        <w:t>used</w:t>
+      </w:r>
+      <w:proofErr w:type="spellEnd"/>
+      <w:r>
+        <w:t xml:space="preserve"> </w:t>
+      </w:r>
+      <w:proofErr w:type="spellStart"/>
+      <w:r>
+        <w:t>for</w:t>
+      </w:r>
+      <w:proofErr w:type="spellEnd"/>
+      <w:r>
+        <w:t xml:space="preserve"> </w:t>
+      </w:r>
+      <w:proofErr w:type="spellStart"/>
+      <w:r>
+        <w:t>hosting</w:t>
+      </w:r>
+      <w:proofErr w:type="spellEnd"/>
+      <w:r>
+        <w:t xml:space="preserve"> and </w:t>
+      </w:r>
+      <w:proofErr w:type="spellStart"/>
+      <w:r>
+        <w:t>distributing</w:t>
+      </w:r>
+      <w:proofErr w:type="spellEnd"/>
+      <w:r>
+        <w:t xml:space="preserve"> </w:t>
+      </w:r>
+      <w:proofErr w:type="spellStart"/>
+      <w:r>
+        <w:t>images</w:t>
+      </w:r>
+      <w:proofErr w:type="spellEnd"/>
+      <w:r>
+        <w:t>.</w:t>
+      </w:r>
+    </w:p>
+    <w:p>
+      <w:proofErr w:type="spellStart"/>
+      <w:r>
+        <w:t>Docker</w:t>
+      </w:r>
+      <w:proofErr w:type="spellEnd"/>
+      <w:r>
+        <w:t xml:space="preserve"> </w:t>
+      </w:r>
+      <w:proofErr w:type="spellStart"/>
+      <w:r>
+        <w:t>also</w:t>
+      </w:r>
+      <w:proofErr w:type="spellEnd"/>
+      <w:r>
+        <w:t xml:space="preserve"> has </w:t>
+      </w:r>
+      <w:proofErr w:type="spellStart"/>
+      <w:r>
+        <w:t>its</w:t>
+      </w:r>
+      <w:proofErr w:type="spellEnd"/>
+      <w:r>
+        <w:t xml:space="preserve"> </w:t>
+      </w:r>
+      <w:proofErr w:type="spellStart"/>
+      <w:r>
+        <w:t>own</w:t>
+      </w:r>
+      <w:proofErr w:type="spellEnd"/>
+      <w:r>
+        <w:t xml:space="preserve"> default </w:t>
+      </w:r>
+      <w:proofErr w:type="spellStart"/>
+      <w:r>
+        <w:t>registry</w:t>
+      </w:r>
+      <w:proofErr w:type="spellEnd"/>
+      <w:r>
+        <w:t xml:space="preserve"> </w:t>
+      </w:r>
+      <w:proofErr w:type="spellStart"/>
+      <w:r>
+        <w:t>called</w:t>
+      </w:r>
+      <w:proofErr w:type="spellEnd"/>
+      <w:r>
+        <w:t xml:space="preserve"> </w:t>
+      </w:r>
+      <w:proofErr w:type="spellStart"/>
+      <w:r>
+        <w:t>Docker</w:t>
+      </w:r>
+      <w:proofErr w:type="spellEnd"/>
+      <w:r>
+        <w:t xml:space="preserve"> Hub.</w:t>
+      </w:r>
+    </w:p>
+    <w:p>
+      <w:proofErr w:type="spellStart"/>
+      <w:r>
+        <w:t>Images</w:t>
+      </w:r>
+      <w:proofErr w:type="spellEnd"/>
+      <w:r>
+        <w:t xml:space="preserve"> </w:t>
+      </w:r>
+      <w:proofErr w:type="spellStart"/>
+      <w:r>
+        <w:t>can</w:t>
+      </w:r>
+      <w:proofErr w:type="spellEnd"/>
+      <w:r>
+        <w:t xml:space="preserve"> </w:t>
+      </w:r>
+      <w:proofErr w:type="spellStart"/>
+      <w:r>
+        <w:t>be</w:t>
+      </w:r>
+      <w:proofErr w:type="spellEnd"/>
+      <w:r>
+        <w:t xml:space="preserve"> </w:t>
+      </w:r>
+      <w:proofErr w:type="spellStart"/>
+      <w:r>
+        <w:t>stored</w:t>
+      </w:r>
+      <w:proofErr w:type="spellEnd"/>
+      <w:r>
+        <w:t xml:space="preserve"> </w:t>
+      </w:r>
+      <w:proofErr w:type="spellStart"/>
+      <w:r>
+        <w:t>either</w:t>
+      </w:r>
+      <w:proofErr w:type="spellEnd"/>
+      <w:r>
+        <w:t xml:space="preserve"> in </w:t>
+      </w:r>
+      <w:proofErr w:type="spellStart"/>
+      <w:r>
+        <w:t>public</w:t>
+      </w:r>
+      <w:proofErr w:type="spellEnd"/>
+      <w:r>
+        <w:t xml:space="preserve"> or </w:t>
+      </w:r>
+      <w:proofErr w:type="spellStart"/>
+      <w:r>
+        <w:t>private</w:t>
+      </w:r>
+      <w:proofErr w:type="spellEnd"/>
+      <w:r>
+        <w:t xml:space="preserve"> </w:t>
+      </w:r>
+      <w:proofErr w:type="spellStart"/>
+      <w:r>
+        <w:t>repositories</w:t>
+      </w:r>
+      <w:proofErr w:type="spellEnd"/>
+      <w:r>
+        <w:t xml:space="preserve"> </w:t>
       </w:r>
     </w:p>
     <w:p>
       <w:r>
         <w:tab/>
-        <w:t>Public repositories can be used to host Docker Images which can be used by everyone.</w:t>
+      </w:r>
+      <w:proofErr w:type="spellStart"/>
+      <w:r>
+        <w:t>Public</w:t>
+      </w:r>
+      <w:proofErr w:type="spellEnd"/>
+      <w:r>
+        <w:t xml:space="preserve"> </w:t>
+      </w:r>
+      <w:proofErr w:type="spellStart"/>
+      <w:r>
+        <w:t>repositories</w:t>
+      </w:r>
+      <w:proofErr w:type="spellEnd"/>
+      <w:r>
+        <w:t xml:space="preserve"> </w:t>
+      </w:r>
+      <w:proofErr w:type="spellStart"/>
+      <w:r>
+        <w:t>can</w:t>
+      </w:r>
+      <w:proofErr w:type="spellEnd"/>
+      <w:r>
+        <w:t xml:space="preserve"> </w:t>
+      </w:r>
+      <w:proofErr w:type="spellStart"/>
+      <w:r>
+        <w:t>be</w:t>
+      </w:r>
+      <w:proofErr w:type="spellEnd"/>
+      <w:r>
+        <w:t xml:space="preserve"> </w:t>
+      </w:r>
+      <w:proofErr w:type="spellStart"/>
+      <w:r>
+        <w:t>used</w:t>
+      </w:r>
+      <w:proofErr w:type="spellEnd"/>
+      <w:r>
+        <w:t xml:space="preserve"> to </w:t>
+      </w:r>
+      <w:proofErr w:type="spellStart"/>
+      <w:r>
+        <w:t>host</w:t>
+      </w:r>
+      <w:proofErr w:type="spellEnd"/>
+      <w:r>
+        <w:t xml:space="preserve"> </w:t>
+      </w:r>
+      <w:proofErr w:type="spellStart"/>
+      <w:r>
+        <w:t>Docker</w:t>
+      </w:r>
+      <w:proofErr w:type="spellEnd"/>
+      <w:r>
+        <w:t xml:space="preserve"> </w:t>
+      </w:r>
+      <w:proofErr w:type="spellStart"/>
+      <w:r>
+        <w:t>Images</w:t>
+      </w:r>
+      <w:proofErr w:type="spellEnd"/>
+      <w:r>
+        <w:t xml:space="preserve"> </w:t>
+      </w:r>
+      <w:proofErr w:type="spellStart"/>
+      <w:r>
+        <w:t>which</w:t>
+      </w:r>
+      <w:proofErr w:type="spellEnd"/>
+      <w:r>
+        <w:t xml:space="preserve"> </w:t>
+      </w:r>
+      <w:proofErr w:type="spellStart"/>
+      <w:r>
+        <w:t>can</w:t>
+      </w:r>
+      <w:proofErr w:type="spellEnd"/>
+      <w:r>
+        <w:t xml:space="preserve"> </w:t>
+      </w:r>
+      <w:proofErr w:type="spellStart"/>
+      <w:r>
+        <w:t>be</w:t>
+      </w:r>
+      <w:proofErr w:type="spellEnd"/>
+      <w:r>
+        <w:t xml:space="preserve"> </w:t>
+      </w:r>
+      <w:proofErr w:type="spellStart"/>
+      <w:r>
+        <w:t>used</w:t>
+      </w:r>
+      <w:proofErr w:type="spellEnd"/>
+      <w:r>
+        <w:t xml:space="preserve"> by </w:t>
+      </w:r>
+      <w:proofErr w:type="spellStart"/>
+      <w:r>
+        <w:t>everyone</w:t>
+      </w:r>
+      <w:proofErr w:type="spellEnd"/>
+      <w:r>
+        <w:t>.</w:t>
       </w:r>
     </w:p>
     <w:p>
       <w:r>
         <w:tab/>
-        <w:t>Private repositories allows a user to store Docker Images that he/she wants to keep private.</w:t>
-      </w:r>
-    </w:p>
-    <w:p>
-      <w:r>
-        <w:t>Pull and Push are the commands used by users in order to interact with a Docker Registry.</w:t>
+      </w:r>
+      <w:proofErr w:type="spellStart"/>
+      <w:r>
+        <w:t>Private</w:t>
+      </w:r>
+      <w:proofErr w:type="spellEnd"/>
+      <w:r>
+        <w:t xml:space="preserve"> </w:t>
+      </w:r>
+      <w:proofErr w:type="spellStart"/>
+      <w:r>
+        <w:t>repositories</w:t>
+      </w:r>
+      <w:proofErr w:type="spellEnd"/>
+      <w:r>
+        <w:t xml:space="preserve"> </w:t>
+      </w:r>
+      <w:proofErr w:type="spellStart"/>
+      <w:r>
+        <w:t>allows</w:t>
+      </w:r>
+      <w:proofErr w:type="spellEnd"/>
+      <w:r>
+        <w:t xml:space="preserve"> a user to </w:t>
+      </w:r>
+      <w:proofErr w:type="spellStart"/>
+      <w:r>
+        <w:t>store</w:t>
+      </w:r>
+      <w:proofErr w:type="spellEnd"/>
+      <w:r>
+        <w:t xml:space="preserve"> </w:t>
+      </w:r>
+      <w:proofErr w:type="spellStart"/>
+      <w:r>
+        <w:t>Docker</w:t>
+      </w:r>
+      <w:proofErr w:type="spellEnd"/>
+      <w:r>
+        <w:t xml:space="preserve"> </w:t>
+      </w:r>
+      <w:proofErr w:type="spellStart"/>
+      <w:r>
+        <w:t>Images</w:t>
+      </w:r>
+      <w:proofErr w:type="spellEnd"/>
+      <w:r>
+        <w:t xml:space="preserve"> </w:t>
+      </w:r>
+      <w:proofErr w:type="spellStart"/>
+      <w:r>
+        <w:t>that</w:t>
+      </w:r>
+      <w:proofErr w:type="spellEnd"/>
+      <w:r>
+        <w:t xml:space="preserve"> he/</w:t>
+      </w:r>
+      <w:proofErr w:type="spellStart"/>
+      <w:r>
+        <w:t>she</w:t>
+      </w:r>
+      <w:proofErr w:type="spellEnd"/>
+      <w:r>
+        <w:t xml:space="preserve"> </w:t>
+      </w:r>
+      <w:proofErr w:type="spellStart"/>
+      <w:r>
+        <w:t>wants</w:t>
+      </w:r>
+      <w:proofErr w:type="spellEnd"/>
+      <w:r>
+        <w:t xml:space="preserve"> to </w:t>
+      </w:r>
+      <w:proofErr w:type="spellStart"/>
+      <w:r>
+        <w:t>keep</w:t>
+      </w:r>
+      <w:proofErr w:type="spellEnd"/>
+      <w:r>
+        <w:t xml:space="preserve"> </w:t>
+      </w:r>
+      <w:proofErr w:type="spellStart"/>
+      <w:r>
+        <w:t>private</w:t>
+      </w:r>
+      <w:proofErr w:type="spellEnd"/>
+      <w:r>
+        <w:t>.</w:t>
+      </w:r>
+    </w:p>
+    <w:p>
+      <w:proofErr w:type="spellStart"/>
+      <w:r>
+        <w:t>Pull</w:t>
+      </w:r>
+      <w:proofErr w:type="spellEnd"/>
+      <w:r>
+        <w:t xml:space="preserve"> and </w:t>
+      </w:r>
+      <w:proofErr w:type="spellStart"/>
+      <w:r>
+        <w:t>Push</w:t>
+      </w:r>
+      <w:proofErr w:type="spellEnd"/>
+      <w:r>
+        <w:t xml:space="preserve"> are </w:t>
+      </w:r>
+      <w:proofErr w:type="spellStart"/>
+      <w:r>
+        <w:t>the</w:t>
+      </w:r>
+      <w:proofErr w:type="spellEnd"/>
+      <w:r>
+        <w:t xml:space="preserve"> </w:t>
+      </w:r>
+      <w:proofErr w:type="spellStart"/>
+      <w:r>
+        <w:t>commands</w:t>
+      </w:r>
+      <w:proofErr w:type="spellEnd"/>
+      <w:r>
+        <w:t xml:space="preserve"> </w:t>
+      </w:r>
+      <w:proofErr w:type="spellStart"/>
+      <w:r>
+        <w:t>used</w:t>
+      </w:r>
+      <w:proofErr w:type="spellEnd"/>
+      <w:r>
+        <w:t xml:space="preserve"> by </w:t>
+      </w:r>
+      <w:proofErr w:type="spellStart"/>
+      <w:r>
+        <w:t>users</w:t>
+      </w:r>
+      <w:proofErr w:type="spellEnd"/>
+      <w:r>
+        <w:t xml:space="preserve"> in </w:t>
+      </w:r>
+      <w:proofErr w:type="spellStart"/>
+      <w:r>
+        <w:t>order</w:t>
+      </w:r>
+      <w:proofErr w:type="spellEnd"/>
+      <w:r>
+        <w:t xml:space="preserve"> to </w:t>
+      </w:r>
+      <w:proofErr w:type="spellStart"/>
+      <w:r>
+        <w:t>interact</w:t>
+      </w:r>
+      <w:proofErr w:type="spellEnd"/>
+      <w:r>
+        <w:t xml:space="preserve"> </w:t>
+      </w:r>
+      <w:proofErr w:type="spellStart"/>
+      <w:r>
+        <w:t>with</w:t>
+      </w:r>
+      <w:proofErr w:type="spellEnd"/>
+      <w:r>
+        <w:t xml:space="preserve"> a </w:t>
+      </w:r>
+      <w:proofErr w:type="spellStart"/>
+      <w:r>
+        <w:t>Docker</w:t>
+      </w:r>
+      <w:proofErr w:type="spellEnd"/>
+      <w:r>
+        <w:t xml:space="preserve"> </w:t>
+      </w:r>
+      <w:proofErr w:type="spellStart"/>
+      <w:r>
+        <w:t>Registry</w:t>
+      </w:r>
+      <w:proofErr w:type="spellEnd"/>
+      <w:r>
+        <w:t>.</w:t>
       </w:r>
     </w:p>
     <w:p/>
     <w:p>
       <w:r>
-        <w:t>In order to build a container , pull command i used to get a Docker image from the Docker repository.</w:t>
+        <w:t xml:space="preserve">In </w:t>
+      </w:r>
+      <w:proofErr w:type="spellStart"/>
+      <w:r>
+        <w:t>order</w:t>
+      </w:r>
+      <w:proofErr w:type="spellEnd"/>
+      <w:r>
+        <w:t xml:space="preserve"> to </w:t>
+      </w:r>
+      <w:proofErr w:type="spellStart"/>
+      <w:r>
+        <w:t>build</w:t>
+      </w:r>
+      <w:proofErr w:type="spellEnd"/>
+      <w:r>
+        <w:t xml:space="preserve"> a </w:t>
+      </w:r>
+      <w:proofErr w:type="spellStart"/>
+      <w:r>
+        <w:t>container</w:t>
+      </w:r>
+      <w:proofErr w:type="spellEnd"/>
+      <w:r>
+        <w:t xml:space="preserve"> , </w:t>
+      </w:r>
+      <w:proofErr w:type="spellStart"/>
+      <w:r>
+        <w:t>pull</w:t>
+      </w:r>
+      <w:proofErr w:type="spellEnd"/>
+      <w:r>
+        <w:t xml:space="preserve"> </w:t>
+      </w:r>
+      <w:proofErr w:type="spellStart"/>
+      <w:r>
+        <w:t>command</w:t>
+      </w:r>
+      <w:proofErr w:type="spellEnd"/>
+      <w:r>
+        <w:t xml:space="preserve"> i </w:t>
+      </w:r>
+      <w:proofErr w:type="spellStart"/>
+      <w:r>
+        <w:t>used</w:t>
+      </w:r>
+      <w:proofErr w:type="spellEnd"/>
+      <w:r>
+        <w:t xml:space="preserve"> to get a </w:t>
+      </w:r>
+      <w:proofErr w:type="spellStart"/>
+      <w:r>
+        <w:t>Docker</w:t>
+      </w:r>
+      <w:proofErr w:type="spellEnd"/>
+      <w:r>
+        <w:t xml:space="preserve"> image </w:t>
+      </w:r>
+      <w:proofErr w:type="spellStart"/>
+      <w:r>
+        <w:t>from</w:t>
+      </w:r>
+      <w:proofErr w:type="spellEnd"/>
+      <w:r>
+        <w:t xml:space="preserve"> </w:t>
+      </w:r>
+      <w:proofErr w:type="spellStart"/>
+      <w:r>
+        <w:t>the</w:t>
+      </w:r>
+      <w:proofErr w:type="spellEnd"/>
+      <w:r>
+        <w:t xml:space="preserve"> </w:t>
+      </w:r>
+      <w:proofErr w:type="spellStart"/>
+      <w:r>
+        <w:t>Docker</w:t>
+      </w:r>
+      <w:proofErr w:type="spellEnd"/>
+      <w:r>
+        <w:t xml:space="preserve"> </w:t>
+      </w:r>
+      <w:proofErr w:type="spellStart"/>
+      <w:r>
+        <w:t>repository</w:t>
+      </w:r>
+      <w:proofErr w:type="spellEnd"/>
+      <w:r>
+        <w:t>.</w:t>
       </w:r>
     </w:p>
     <w:p>
@@ -1328,8 +2316,175 @@
     </w:p>
     <w:p/>
     <w:p>
-      <w:r>
-        <w:t>With push command , a user can store the Docker Image in Docker Registry.</w:t>
+      <w:proofErr w:type="spellStart"/>
+      <w:r>
+        <w:t>With</w:t>
+      </w:r>
+      <w:proofErr w:type="spellEnd"/>
+      <w:r>
+        <w:t xml:space="preserve"> </w:t>
+      </w:r>
+      <w:proofErr w:type="spellStart"/>
+      <w:r>
+        <w:t>push</w:t>
+      </w:r>
+      <w:proofErr w:type="spellEnd"/>
+      <w:r>
+        <w:t xml:space="preserve"> </w:t>
+      </w:r>
+      <w:proofErr w:type="spellStart"/>
+      <w:r>
+        <w:t>command</w:t>
+      </w:r>
+      <w:proofErr w:type="spellEnd"/>
+      <w:r>
+        <w:t xml:space="preserve"> , a user </w:t>
+      </w:r>
+      <w:proofErr w:type="spellStart"/>
+      <w:r>
+        <w:t>can</w:t>
+      </w:r>
+      <w:proofErr w:type="spellEnd"/>
+      <w:r>
+        <w:t xml:space="preserve"> </w:t>
+      </w:r>
+      <w:proofErr w:type="spellStart"/>
+      <w:r>
+        <w:t>store</w:t>
+      </w:r>
+      <w:proofErr w:type="spellEnd"/>
+      <w:r>
+        <w:t xml:space="preserve"> </w:t>
+      </w:r>
+      <w:proofErr w:type="spellStart"/>
+      <w:r>
+        <w:t>the</w:t>
+      </w:r>
+      <w:proofErr w:type="spellEnd"/>
+      <w:r>
+        <w:t xml:space="preserve"> </w:t>
+      </w:r>
+      <w:proofErr w:type="spellStart"/>
+      <w:r>
+        <w:t>Docker</w:t>
+      </w:r>
+      <w:proofErr w:type="spellEnd"/>
+      <w:r>
+        <w:t xml:space="preserve"> Image in </w:t>
+      </w:r>
+      <w:proofErr w:type="spellStart"/>
+      <w:r>
+        <w:t>Docker</w:t>
+      </w:r>
+      <w:proofErr w:type="spellEnd"/>
+      <w:r>
+        <w:t xml:space="preserve"> </w:t>
+      </w:r>
+      <w:proofErr w:type="spellStart"/>
+      <w:r>
+        <w:t>Registry</w:t>
+      </w:r>
+      <w:proofErr w:type="spellEnd"/>
+      <w:r>
+        <w:t>.</w:t>
+      </w:r>
+    </w:p>
+    <w:p>
+      <w:r>
+        <w:rPr>
+          <w:noProof/>
+        </w:rPr>
+        <w:drawing>
+          <wp:inline distT="0" distB="0" distL="0" distR="0" wp14:anchorId="0DDF340E" wp14:editId="1B1819DE">
+            <wp:extent cx="3937000" cy="406400"/>
+            <wp:effectExtent l="0" t="0" r="0" b="0"/>
+            <wp:docPr id="8" name="Obrázok 8"/>
+            <wp:cNvGraphicFramePr>
+              <a:graphicFrameLocks xmlns:a="http://schemas.openxmlformats.org/drawingml/2006/main" noChangeAspect="1"/>
+            </wp:cNvGraphicFramePr>
+            <a:graphic xmlns:a="http://schemas.openxmlformats.org/drawingml/2006/main">
+              <a:graphicData uri="http://schemas.openxmlformats.org/drawingml/2006/picture">
+                <pic:pic xmlns:pic="http://schemas.openxmlformats.org/drawingml/2006/picture">
+                  <pic:nvPicPr>
+                    <pic:cNvPr id="8" name="Obrázok 8"/>
+                    <pic:cNvPicPr/>
+                  </pic:nvPicPr>
+                  <pic:blipFill>
+                    <a:blip r:embed="rId12">
+                      <a:extLst>
+                        <a:ext uri="{28A0092B-C50C-407E-A947-70E740481C1C}">
+                          <a14:useLocalDpi xmlns:a14="http://schemas.microsoft.com/office/drawing/2010/main" val="0"/>
+                        </a:ext>
+                      </a:extLst>
+                    </a:blip>
+                    <a:stretch>
+                      <a:fillRect/>
+                    </a:stretch>
+                  </pic:blipFill>
+                  <pic:spPr>
+                    <a:xfrm>
+                      <a:off x="0" y="0"/>
+                      <a:ext cx="3937000" cy="406400"/>
+                    </a:xfrm>
+                    <a:prstGeom prst="rect">
+                      <a:avLst/>
+                    </a:prstGeom>
+                  </pic:spPr>
+                </pic:pic>
+              </a:graphicData>
+            </a:graphic>
+          </wp:inline>
+        </w:drawing>
+      </w:r>
+    </w:p>
+    <w:p/>
+    <w:p>
+      <w:r>
+        <w:rPr>
+          <w:noProof/>
+        </w:rPr>
+        <w:lastRenderedPageBreak/>
+        <w:drawing>
+          <wp:inline distT="0" distB="0" distL="0" distR="0" wp14:anchorId="72C8CB7E" wp14:editId="224D00B0">
+            <wp:extent cx="5760720" cy="2943225"/>
+            <wp:effectExtent l="0" t="0" r="5080" b="3175"/>
+            <wp:docPr id="9" name="Obrázok 9"/>
+            <wp:cNvGraphicFramePr>
+              <a:graphicFrameLocks xmlns:a="http://schemas.openxmlformats.org/drawingml/2006/main" noChangeAspect="1"/>
+            </wp:cNvGraphicFramePr>
+            <a:graphic xmlns:a="http://schemas.openxmlformats.org/drawingml/2006/main">
+              <a:graphicData uri="http://schemas.openxmlformats.org/drawingml/2006/picture">
+                <pic:pic xmlns:pic="http://schemas.openxmlformats.org/drawingml/2006/picture">
+                  <pic:nvPicPr>
+                    <pic:cNvPr id="9" name="Obrázok 9"/>
+                    <pic:cNvPicPr/>
+                  </pic:nvPicPr>
+                  <pic:blipFill>
+                    <a:blip r:embed="rId13">
+                      <a:extLst>
+                        <a:ext uri="{28A0092B-C50C-407E-A947-70E740481C1C}">
+                          <a14:useLocalDpi xmlns:a14="http://schemas.microsoft.com/office/drawing/2010/main" val="0"/>
+                        </a:ext>
+                      </a:extLst>
+                    </a:blip>
+                    <a:stretch>
+                      <a:fillRect/>
+                    </a:stretch>
+                  </pic:blipFill>
+                  <pic:spPr>
+                    <a:xfrm>
+                      <a:off x="0" y="0"/>
+                      <a:ext cx="5760720" cy="2943225"/>
+                    </a:xfrm>
+                    <a:prstGeom prst="rect">
+                      <a:avLst/>
+                    </a:prstGeom>
+                  </pic:spPr>
+                </pic:pic>
+              </a:graphicData>
+            </a:graphic>
+          </wp:inline>
+        </w:drawing>
       </w:r>
     </w:p>
     <w:sectPr>

</xml_diff>